<commit_message>
Final Final Assignment :+1:  :100:
</commit_message>
<xml_diff>
--- a/Assignment 1.docx
+++ b/Assignment 1.docx
@@ -6,41 +6,65 @@
       <w:pPr>
         <w:rPr>
           <w:b/>
+          <w:sz w:val="28"/>
+          <w:szCs w:val="28"/>
         </w:rPr>
       </w:pPr>
       <w:r>
         <w:rPr>
           <w:b/>
+          <w:sz w:val="28"/>
+          <w:szCs w:val="28"/>
         </w:rPr>
         <w:t>Computational Physics</w:t>
       </w:r>
       <w:r>
         <w:rPr>
           <w:b/>
+          <w:sz w:val="28"/>
+          <w:szCs w:val="28"/>
         </w:rPr>
         <w:t xml:space="preserve">  </w:t>
       </w:r>
-    </w:p>
-    <w:p>
+      <w:bookmarkStart w:id="0" w:name="_GoBack"/>
+      <w:bookmarkEnd w:id="0"/>
+    </w:p>
+    <w:p>
+      <w:pPr>
+        <w:rPr>
+          <w:sz w:val="28"/>
+          <w:szCs w:val="28"/>
+        </w:rPr>
+      </w:pPr>
       <w:r>
         <w:rPr>
           <w:b/>
+          <w:sz w:val="28"/>
+          <w:szCs w:val="28"/>
         </w:rPr>
         <w:t xml:space="preserve">Assignment 1 </w:t>
       </w:r>
       <w:r>
         <w:rPr>
           <w:b/>
+          <w:sz w:val="28"/>
+          <w:szCs w:val="28"/>
         </w:rPr>
         <w:t xml:space="preserve"> </w:t>
       </w:r>
       <w:r>
         <w:rPr>
           <w:b/>
+          <w:sz w:val="28"/>
+          <w:szCs w:val="28"/>
         </w:rPr>
         <w:t xml:space="preserve"> </w:t>
       </w:r>
       <w:r>
+        <w:rPr>
+          <w:sz w:val="28"/>
+          <w:szCs w:val="28"/>
+        </w:rPr>
         <w:t>C1331824</w:t>
       </w:r>
     </w:p>
@@ -578,13 +602,7 @@
                 <w:rPr>
                   <w:rFonts w:ascii="Cambria Math" w:eastAsiaTheme="minorEastAsia" w:hAnsi="Cambria Math"/>
                 </w:rPr>
-                <m:t>-ί</m:t>
-              </m:r>
-              <m:r>
-                <w:rPr>
-                  <w:rFonts w:ascii="Cambria Math" w:eastAsiaTheme="minorEastAsia" w:hAnsi="Cambria Math"/>
-                </w:rPr>
-                <m:t>ωt</m:t>
+                <m:t>-ίωt</m:t>
               </m:r>
             </m:sup>
           </m:sSup>
@@ -622,13 +640,7 @@
             <w:rPr>
               <w:rFonts w:ascii="Cambria Math" w:eastAsiaTheme="minorEastAsia" w:hAnsi="Cambria Math"/>
             </w:rPr>
-            <m:t xml:space="preserve">= </m:t>
-          </m:r>
-          <m:r>
-            <w:rPr>
-              <w:rFonts w:ascii="Cambria Math" w:eastAsiaTheme="minorEastAsia" w:hAnsi="Cambria Math"/>
-            </w:rPr>
-            <m:t>ίωA</m:t>
+            <m:t>= ίωA</m:t>
           </m:r>
           <m:sSup>
             <m:sSupPr>
@@ -660,13 +672,7 @@
             <w:rPr>
               <w:rFonts w:ascii="Cambria Math" w:eastAsiaTheme="minorEastAsia" w:hAnsi="Cambria Math"/>
             </w:rPr>
-            <m:t xml:space="preserve">- </m:t>
-          </m:r>
-          <m:r>
-            <w:rPr>
-              <w:rFonts w:ascii="Cambria Math" w:eastAsiaTheme="minorEastAsia" w:hAnsi="Cambria Math"/>
-            </w:rPr>
-            <m:t>ίωB</m:t>
+            <m:t>- ίωB</m:t>
           </m:r>
           <m:sSup>
             <m:sSupPr>
@@ -862,13 +868,7 @@
             <w:rPr>
               <w:rFonts w:ascii="Cambria Math" w:eastAsiaTheme="minorEastAsia" w:hAnsi="Cambria Math"/>
             </w:rPr>
-            <m:t>ίωA- ίωB</m:t>
-          </m:r>
-          <m:r>
-            <w:rPr>
-              <w:rFonts w:ascii="Cambria Math" w:eastAsiaTheme="minorEastAsia" w:hAnsi="Cambria Math"/>
-            </w:rPr>
-            <m:t>=0</m:t>
+            <m:t>ίωA- ίωB=0</m:t>
           </m:r>
         </m:oMath>
       </m:oMathPara>
@@ -915,13 +915,7 @@
             <w:rPr>
               <w:rFonts w:ascii="Cambria Math" w:eastAsiaTheme="minorEastAsia" w:hAnsi="Cambria Math"/>
             </w:rPr>
-            <m:t>y=</m:t>
-          </m:r>
-          <m:r>
-            <w:rPr>
-              <w:rFonts w:ascii="Cambria Math" w:eastAsiaTheme="minorEastAsia" w:hAnsi="Cambria Math"/>
-            </w:rPr>
-            <m:t>0.5</m:t>
+            <m:t>y=0.5</m:t>
           </m:r>
           <m:sSup>
             <m:sSupPr>
@@ -953,13 +947,7 @@
             <w:rPr>
               <w:rFonts w:ascii="Cambria Math" w:eastAsiaTheme="minorEastAsia" w:hAnsi="Cambria Math"/>
             </w:rPr>
-            <m:t>+</m:t>
-          </m:r>
-          <m:r>
-            <w:rPr>
-              <w:rFonts w:ascii="Cambria Math" w:eastAsiaTheme="minorEastAsia" w:hAnsi="Cambria Math"/>
-            </w:rPr>
-            <m:t>0.5</m:t>
+            <m:t>+0.5</m:t>
           </m:r>
           <m:sSup>
             <m:sSupPr>
@@ -1029,6 +1017,9 @@
           <m:t>ω=2π</m:t>
         </m:r>
         <m:r>
+          <m:rPr>
+            <m:sty m:val="p"/>
+          </m:rPr>
           <w:rPr>
             <w:rFonts w:ascii="Cambria Math" w:eastAsiaTheme="minorEastAsia" w:hAnsi="Cambria Math"/>
           </w:rPr>
@@ -1077,13 +1068,7 @@
                     <w:rPr>
                       <w:rFonts w:ascii="Cambria Math" w:eastAsiaTheme="minorEastAsia" w:hAnsi="Cambria Math"/>
                     </w:rPr>
-                    <m:t>2π</m:t>
-                  </m:r>
-                  <m:r>
-                    <w:rPr>
-                      <w:rFonts w:ascii="Cambria Math" w:eastAsiaTheme="minorEastAsia" w:hAnsi="Cambria Math"/>
-                    </w:rPr>
-                    <m:t>t</m:t>
+                    <m:t>2πt</m:t>
                   </m:r>
                 </m:e>
               </m:d>
@@ -1136,13 +1121,7 @@
                     <w:rPr>
                       <w:rFonts w:ascii="Cambria Math" w:eastAsiaTheme="minorEastAsia" w:hAnsi="Cambria Math"/>
                     </w:rPr>
-                    <m:t>2π</m:t>
-                  </m:r>
-                  <m:r>
-                    <w:rPr>
-                      <w:rFonts w:ascii="Cambria Math" w:eastAsiaTheme="minorEastAsia" w:hAnsi="Cambria Math"/>
-                    </w:rPr>
-                    <m:t>t</m:t>
+                    <m:t>2πt</m:t>
                   </m:r>
                 </m:e>
               </m:d>
@@ -1189,13 +1168,7 @@
                     <w:rPr>
                       <w:rFonts w:ascii="Cambria Math" w:eastAsiaTheme="minorEastAsia" w:hAnsi="Cambria Math"/>
                     </w:rPr>
-                    <m:t>2π</m:t>
-                  </m:r>
-                  <m:r>
-                    <w:rPr>
-                      <w:rFonts w:ascii="Cambria Math" w:eastAsiaTheme="minorEastAsia" w:hAnsi="Cambria Math"/>
-                    </w:rPr>
-                    <m:t>t</m:t>
+                    <m:t>2πt</m:t>
                   </m:r>
                 </m:e>
               </m:d>
@@ -1205,13 +1178,7 @@
             <w:rPr>
               <w:rFonts w:ascii="Cambria Math" w:eastAsiaTheme="minorEastAsia" w:hAnsi="Cambria Math"/>
             </w:rPr>
-            <m:t>-0.5</m:t>
-          </m:r>
-          <m:r>
-            <w:rPr>
-              <w:rFonts w:ascii="Cambria Math" w:eastAsiaTheme="minorEastAsia" w:hAnsi="Cambria Math"/>
-            </w:rPr>
-            <m:t>ί</m:t>
+            <m:t>-0.5ί</m:t>
           </m:r>
           <m:r>
             <m:rPr>
@@ -1226,25 +1193,7 @@
             <w:rPr>
               <w:rFonts w:ascii="Cambria Math" w:eastAsiaTheme="minorEastAsia" w:hAnsi="Cambria Math"/>
             </w:rPr>
-            <m:t>(</m:t>
-          </m:r>
-          <m:r>
-            <w:rPr>
-              <w:rFonts w:ascii="Cambria Math" w:eastAsiaTheme="minorEastAsia" w:hAnsi="Cambria Math"/>
-            </w:rPr>
-            <m:t>2π</m:t>
-          </m:r>
-          <m:r>
-            <w:rPr>
-              <w:rFonts w:ascii="Cambria Math" w:eastAsiaTheme="minorEastAsia" w:hAnsi="Cambria Math"/>
-            </w:rPr>
-            <m:t>t</m:t>
-          </m:r>
-          <m:r>
-            <w:rPr>
-              <w:rFonts w:ascii="Cambria Math" w:eastAsiaTheme="minorEastAsia" w:hAnsi="Cambria Math"/>
-            </w:rPr>
-            <m:t>)</m:t>
+            <m:t>(2πt)</m:t>
           </m:r>
         </m:oMath>
       </m:oMathPara>
@@ -1310,13 +1259,7 @@
                     <w:rPr>
                       <w:rFonts w:ascii="Cambria Math" w:eastAsiaTheme="minorEastAsia" w:hAnsi="Cambria Math"/>
                     </w:rPr>
-                    <m:t>2π</m:t>
-                  </m:r>
-                  <m:r>
-                    <w:rPr>
-                      <w:rFonts w:ascii="Cambria Math" w:eastAsiaTheme="minorEastAsia" w:hAnsi="Cambria Math"/>
-                    </w:rPr>
-                    <m:t>t</m:t>
+                    <m:t>2πt</m:t>
                   </m:r>
                 </m:e>
               </m:d>
@@ -1414,7 +1357,7 @@
                     </pic:cNvPicPr>
                   </pic:nvPicPr>
                   <pic:blipFill>
-                    <a:blip r:embed="rId7">
+                    <a:blip r:embed="rId8">
                       <a:extLst>
                         <a:ext uri="{28A0092B-C50C-407E-A947-70E740481C1C}">
                           <a14:useLocalDpi xmlns:a14="http://schemas.microsoft.com/office/drawing/2010/main" val="0"/>
@@ -1607,7 +1550,7 @@
                     </pic:cNvPicPr>
                   </pic:nvPicPr>
                   <pic:blipFill>
-                    <a:blip r:embed="rId8">
+                    <a:blip r:embed="rId9">
                       <a:extLst>
                         <a:ext uri="{28A0092B-C50C-407E-A947-70E740481C1C}">
                           <a14:useLocalDpi xmlns:a14="http://schemas.microsoft.com/office/drawing/2010/main" val="0"/>
@@ -1739,7 +1682,19 @@
         <w:rPr>
           <w:rFonts w:eastAsiaTheme="minorEastAsia"/>
         </w:rPr>
-        <w:t xml:space="preserve">above graphs show that the error converges at first order as the </w:t>
+        <w:t>above graphs show that the error converges at first order</w:t>
+      </w:r>
+      <w:r>
+        <w:rPr>
+          <w:rFonts w:eastAsiaTheme="minorEastAsia"/>
+        </w:rPr>
+        <w:t>,</w:t>
+      </w:r>
+      <w:r>
+        <w:rPr>
+          <w:rFonts w:eastAsiaTheme="minorEastAsia"/>
+        </w:rPr>
+        <w:t xml:space="preserve"> as the </w:t>
       </w:r>
       <m:oMath>
         <m:r>
@@ -1908,31 +1863,78 @@
       </w:pPr>
       <w:r>
         <w:rPr>
+          <w:rFonts w:eastAsiaTheme="minorEastAsia"/>
+        </w:rPr>
+        <w:tab/>
+      </w:r>
+    </w:p>
+    <w:p>
+      <w:pPr>
+        <w:rPr>
+          <w:rFonts w:eastAsiaTheme="minorEastAsia"/>
+        </w:rPr>
+      </w:pPr>
+    </w:p>
+    <w:p>
+      <w:pPr>
+        <w:rPr>
+          <w:rFonts w:eastAsiaTheme="minorEastAsia"/>
+        </w:rPr>
+      </w:pPr>
+    </w:p>
+    <w:p>
+      <w:pPr>
+        <w:rPr>
+          <w:rFonts w:eastAsiaTheme="minorEastAsia"/>
+        </w:rPr>
+      </w:pPr>
+    </w:p>
+    <w:p>
+      <w:pPr>
+        <w:rPr>
+          <w:rFonts w:eastAsiaTheme="minorEastAsia"/>
+        </w:rPr>
+      </w:pPr>
+      <w:r>
+        <w:rPr>
+          <w:rFonts w:eastAsiaTheme="minorEastAsia"/>
+        </w:rPr>
+        <w:lastRenderedPageBreak/>
+        <w:t>3.</w:t>
+      </w:r>
+    </w:p>
+    <w:p>
+      <w:pPr>
+        <w:rPr>
+          <w:rFonts w:eastAsiaTheme="minorEastAsia"/>
+        </w:rPr>
+      </w:pPr>
+      <w:r>
+        <w:rPr>
           <w:noProof/>
           <w:lang w:eastAsia="en-GB"/>
         </w:rPr>
-        <w:lastRenderedPageBreak/>
         <w:drawing>
-          <wp:anchor distT="0" distB="0" distL="114300" distR="114300" simplePos="0" relativeHeight="251660288" behindDoc="1" locked="0" layoutInCell="1" allowOverlap="1">
+          <wp:anchor distT="0" distB="0" distL="114300" distR="114300" simplePos="0" relativeHeight="251662336" behindDoc="1" locked="0" layoutInCell="1" allowOverlap="1" wp14:anchorId="684BBC3B" wp14:editId="3C810B49">
             <wp:simplePos x="0" y="0"/>
             <wp:positionH relativeFrom="margin">
               <wp:align>center</wp:align>
             </wp:positionH>
             <wp:positionV relativeFrom="paragraph">
-              <wp:posOffset>240030</wp:posOffset>
+              <wp:posOffset>8890</wp:posOffset>
             </wp:positionV>
-            <wp:extent cx="3933825" cy="3235325"/>
-            <wp:effectExtent l="0" t="0" r="9525" b="3175"/>
+            <wp:extent cx="4610100" cy="3791585"/>
+            <wp:effectExtent l="0" t="0" r="0" b="0"/>
             <wp:wrapTight wrapText="bothSides">
               <wp:wrapPolygon edited="0">
                 <wp:start x="0" y="0"/>
-                <wp:lineTo x="0" y="21494"/>
-                <wp:lineTo x="21548" y="21494"/>
-                <wp:lineTo x="21548" y="0"/>
+                <wp:lineTo x="0" y="21488"/>
+                <wp:lineTo x="21511" y="21488"/>
+                <wp:lineTo x="21511" y="0"/>
                 <wp:lineTo x="0" y="0"/>
               </wp:wrapPolygon>
             </wp:wrapTight>
-            <wp:docPr id="4" name="Picture 4" descr="C:\Users\gezer\AppData\Local\Microsoft\Windows\INetCacheContent.Word\Graph of Error.png"/>
+            <wp:docPr id="2" name="Picture 2" descr="C:\Users\gezer\AppData\Local\Microsoft\Windows\INetCacheContent.Word\Graph of Error.png"/>
             <wp:cNvGraphicFramePr>
               <a:graphicFrameLocks xmlns:a="http://schemas.openxmlformats.org/drawingml/2006/main" noChangeAspect="1"/>
             </wp:cNvGraphicFramePr>
@@ -1940,13 +1942,13 @@
               <a:graphicData uri="http://schemas.openxmlformats.org/drawingml/2006/picture">
                 <pic:pic xmlns:pic="http://schemas.openxmlformats.org/drawingml/2006/picture">
                   <pic:nvPicPr>
-                    <pic:cNvPr id="0" name="Picture 7" descr="C:\Users\gezer\AppData\Local\Microsoft\Windows\INetCacheContent.Word\Graph of Error.png"/>
+                    <pic:cNvPr id="0" name="Picture 30" descr="C:\Users\gezer\AppData\Local\Microsoft\Windows\INetCacheContent.Word\Graph of Error.png"/>
                     <pic:cNvPicPr>
                       <a:picLocks noChangeAspect="1" noChangeArrowheads="1"/>
                     </pic:cNvPicPr>
                   </pic:nvPicPr>
                   <pic:blipFill>
-                    <a:blip r:embed="rId9">
+                    <a:blip r:embed="rId10">
                       <a:extLst>
                         <a:ext uri="{28A0092B-C50C-407E-A947-70E740481C1C}">
                           <a14:useLocalDpi xmlns:a14="http://schemas.microsoft.com/office/drawing/2010/main" val="0"/>
@@ -1961,7 +1963,7 @@
                   <pic:spPr bwMode="auto">
                     <a:xfrm>
                       <a:off x="0" y="0"/>
-                      <a:ext cx="3933825" cy="3235325"/>
+                      <a:ext cx="4610100" cy="3791585"/>
                     </a:xfrm>
                     <a:prstGeom prst="rect">
                       <a:avLst/>
@@ -1983,13 +1985,13 @@
           </wp:anchor>
         </w:drawing>
       </w:r>
-      <w:r>
-        <w:rPr>
-          <w:rFonts w:eastAsiaTheme="minorEastAsia"/>
-        </w:rPr>
-        <w:tab/>
-        <w:t>3.</w:t>
-      </w:r>
+    </w:p>
+    <w:p>
+      <w:pPr>
+        <w:rPr>
+          <w:rFonts w:eastAsiaTheme="minorEastAsia"/>
+        </w:rPr>
+      </w:pPr>
     </w:p>
     <w:p>
       <w:pPr>
@@ -2089,14 +2091,7 @@
           <w:rFonts w:eastAsiaTheme="minorEastAsia"/>
           <w:b/>
         </w:rPr>
-        <w:t>Figure 3</w:t>
-      </w:r>
-      <w:r>
-        <w:rPr>
-          <w:rFonts w:eastAsiaTheme="minorEastAsia"/>
-          <w:b/>
-        </w:rPr>
-        <w:t xml:space="preserve">   </w:t>
+        <w:t xml:space="preserve">Figure 3   </w:t>
       </w:r>
       <w:r>
         <w:rPr>
@@ -2108,13 +2103,7 @@
         <w:rPr>
           <w:rFonts w:eastAsiaTheme="minorEastAsia"/>
         </w:rPr>
-        <w:t xml:space="preserve">above graphs show </w:t>
-      </w:r>
-      <w:r>
-        <w:rPr>
-          <w:rFonts w:eastAsiaTheme="minorEastAsia"/>
-        </w:rPr>
-        <w:t xml:space="preserve">the error in the Y value at </w:t>
+        <w:t xml:space="preserve">above graphs show the error in the Y value at </w:t>
       </w:r>
       <m:oMath>
         <m:r>
@@ -2221,15 +2210,1859 @@
         <w:tab/>
         <w:t>4.</w:t>
       </w:r>
-      <w:bookmarkStart w:id="0" w:name="_GoBack"/>
-      <w:bookmarkEnd w:id="0"/>
-    </w:p>
-    <w:p>
-      <w:pPr>
-        <w:rPr>
-          <w:rFonts w:eastAsiaTheme="minorEastAsia"/>
-        </w:rPr>
-      </w:pPr>
+    </w:p>
+    <w:p>
+      <w:pPr>
+        <w:rPr>
+          <w:rFonts w:eastAsiaTheme="minorEastAsia"/>
+        </w:rPr>
+      </w:pPr>
+    </w:p>
+    <w:p>
+      <w:pPr>
+        <w:rPr>
+          <w:rFonts w:eastAsiaTheme="minorEastAsia"/>
+        </w:rPr>
+      </w:pPr>
+    </w:p>
+    <w:p>
+      <w:pPr>
+        <w:rPr>
+          <w:rFonts w:eastAsiaTheme="minorEastAsia"/>
+        </w:rPr>
+      </w:pPr>
+    </w:p>
+    <w:p>
+      <w:pPr>
+        <w:rPr>
+          <w:rFonts w:eastAsiaTheme="minorEastAsia"/>
+        </w:rPr>
+      </w:pPr>
+    </w:p>
+    <w:p>
+      <w:pPr>
+        <w:rPr>
+          <w:rFonts w:eastAsiaTheme="minorEastAsia"/>
+        </w:rPr>
+      </w:pPr>
+    </w:p>
+    <w:p>
+      <w:pPr>
+        <w:rPr>
+          <w:rFonts w:eastAsiaTheme="minorEastAsia"/>
+        </w:rPr>
+      </w:pPr>
+    </w:p>
+    <w:p>
+      <w:pPr>
+        <w:rPr>
+          <w:rFonts w:eastAsiaTheme="minorEastAsia"/>
+        </w:rPr>
+      </w:pPr>
+    </w:p>
+    <w:p>
+      <w:pPr>
+        <w:rPr>
+          <w:rFonts w:eastAsiaTheme="minorEastAsia"/>
+        </w:rPr>
+      </w:pPr>
+    </w:p>
+    <w:p>
+      <w:pPr>
+        <w:rPr>
+          <w:rFonts w:eastAsiaTheme="minorEastAsia"/>
+        </w:rPr>
+      </w:pPr>
+    </w:p>
+    <w:p>
+      <w:pPr>
+        <w:rPr>
+          <w:rFonts w:eastAsiaTheme="minorEastAsia"/>
+        </w:rPr>
+      </w:pPr>
+      <w:r>
+        <w:rPr>
+          <w:noProof/>
+        </w:rPr>
+        <w:lastRenderedPageBreak/>
+        <w:object w:dxaOrig="1440" w:dyaOrig="1440">
+          <v:shapetype id="_x0000_t75" coordsize="21600,21600" o:spt="75" o:preferrelative="t" path="m@4@5l@4@11@9@11@9@5xe" filled="f" stroked="f">
+            <v:stroke joinstyle="miter"/>
+            <v:formulas>
+              <v:f eqn="if lineDrawn pixelLineWidth 0"/>
+              <v:f eqn="sum @0 1 0"/>
+              <v:f eqn="sum 0 0 @1"/>
+              <v:f eqn="prod @2 1 2"/>
+              <v:f eqn="prod @3 21600 pixelWidth"/>
+              <v:f eqn="prod @3 21600 pixelHeight"/>
+              <v:f eqn="sum @0 0 1"/>
+              <v:f eqn="prod @6 1 2"/>
+              <v:f eqn="prod @7 21600 pixelWidth"/>
+              <v:f eqn="sum @8 21600 0"/>
+              <v:f eqn="prod @7 21600 pixelHeight"/>
+              <v:f eqn="sum @10 21600 0"/>
+            </v:formulas>
+            <v:path o:extrusionok="f" gradientshapeok="t" o:connecttype="rect"/>
+            <o:lock v:ext="edit" aspectratio="t"/>
+          </v:shapetype>
+          <v:shape id="_x0000_s1028" type="#_x0000_t75" style="position:absolute;margin-left:262.5pt;margin-top:6pt;width:152.65pt;height:74.25pt;z-index:251661312;mso-position-horizontal-relative:text;mso-position-vertical-relative:text" wrapcoords="9535 1600 8562 4000 8173 6000 8757 8000 2335 14000 1946 17200 2919 18400 5838 18400 18486 18400 19459 15600 18876 14800 15762 14400 12259 8000 12843 5200 12259 2400 10703 1600 9535 1600">
+            <v:imagedata r:id="rId11" o:title=""/>
+            <w10:wrap type="tight"/>
+          </v:shape>
+          <o:OLEObject Type="Embed" ProgID="Package" ShapeID="_x0000_s1028" DrawAspect="Content" ObjectID="_1538426579" r:id="rId12"/>
+        </w:object>
+      </w:r>
+      <w:r>
+        <w:rPr>
+          <w:rFonts w:eastAsiaTheme="minorEastAsia"/>
+          <w:b/>
+        </w:rPr>
+        <w:t>Double click on Assignment 1 for file</w:t>
+      </w:r>
+    </w:p>
+    <w:p>
+      <w:pPr>
+        <w:rPr>
+          <w:rFonts w:eastAsiaTheme="minorEastAsia"/>
+        </w:rPr>
+      </w:pPr>
+      <w:r>
+        <w:rPr>
+          <w:rFonts w:eastAsiaTheme="minorEastAsia"/>
+        </w:rPr>
+        <w:t># -*- coding: utf-8 -*-</w:t>
+      </w:r>
+    </w:p>
+    <w:p>
+      <w:pPr>
+        <w:rPr>
+          <w:rFonts w:eastAsiaTheme="minorEastAsia"/>
+        </w:rPr>
+      </w:pPr>
+      <w:r>
+        <w:rPr>
+          <w:rFonts w:eastAsiaTheme="minorEastAsia"/>
+        </w:rPr>
+        <w:t>"""</w:t>
+      </w:r>
+    </w:p>
+    <w:p>
+      <w:pPr>
+        <w:rPr>
+          <w:rFonts w:eastAsiaTheme="minorEastAsia"/>
+        </w:rPr>
+      </w:pPr>
+      <w:r>
+        <w:rPr>
+          <w:rFonts w:eastAsiaTheme="minorEastAsia"/>
+        </w:rPr>
+        <w:t>Created on Tue Oct 04 09:37:15 2016</w:t>
+      </w:r>
+    </w:p>
+    <w:p>
+      <w:pPr>
+        <w:rPr>
+          <w:rFonts w:eastAsiaTheme="minorEastAsia"/>
+        </w:rPr>
+      </w:pPr>
+    </w:p>
+    <w:p>
+      <w:pPr>
+        <w:rPr>
+          <w:rFonts w:eastAsiaTheme="minorEastAsia"/>
+        </w:rPr>
+      </w:pPr>
+      <w:r>
+        <w:rPr>
+          <w:rFonts w:eastAsiaTheme="minorEastAsia"/>
+        </w:rPr>
+        <w:t>@author: C1331824</w:t>
+      </w:r>
+    </w:p>
+    <w:p>
+      <w:pPr>
+        <w:rPr>
+          <w:rFonts w:eastAsiaTheme="minorEastAsia"/>
+        </w:rPr>
+      </w:pPr>
+      <w:r>
+        <w:rPr>
+          <w:rFonts w:eastAsiaTheme="minorEastAsia"/>
+        </w:rPr>
+        <w:t>"""</w:t>
+      </w:r>
+    </w:p>
+    <w:p>
+      <w:pPr>
+        <w:rPr>
+          <w:rFonts w:eastAsiaTheme="minorEastAsia"/>
+        </w:rPr>
+      </w:pPr>
+      <w:r>
+        <w:rPr>
+          <w:rFonts w:eastAsiaTheme="minorEastAsia"/>
+        </w:rPr>
+        <w:t>from __future__ import division</w:t>
+      </w:r>
+    </w:p>
+    <w:p>
+      <w:pPr>
+        <w:rPr>
+          <w:rFonts w:eastAsiaTheme="minorEastAsia"/>
+        </w:rPr>
+      </w:pPr>
+      <w:r>
+        <w:rPr>
+          <w:rFonts w:eastAsiaTheme="minorEastAsia"/>
+        </w:rPr>
+        <w:t xml:space="preserve">import numpy as np </w:t>
+      </w:r>
+    </w:p>
+    <w:p>
+      <w:pPr>
+        <w:rPr>
+          <w:rFonts w:eastAsiaTheme="minorEastAsia"/>
+        </w:rPr>
+      </w:pPr>
+      <w:r>
+        <w:rPr>
+          <w:rFonts w:eastAsiaTheme="minorEastAsia"/>
+        </w:rPr>
+        <w:t>import matplotlib.pyplot as plt</w:t>
+      </w:r>
+    </w:p>
+    <w:p>
+      <w:pPr>
+        <w:rPr>
+          <w:rFonts w:eastAsiaTheme="minorEastAsia"/>
+        </w:rPr>
+      </w:pPr>
+      <w:r>
+        <w:rPr>
+          <w:rFonts w:eastAsiaTheme="minorEastAsia"/>
+        </w:rPr>
+        <w:t>from scipy.optimize import curve_fit</w:t>
+      </w:r>
+    </w:p>
+    <w:p>
+      <w:pPr>
+        <w:rPr>
+          <w:rFonts w:eastAsiaTheme="minorEastAsia"/>
+        </w:rPr>
+      </w:pPr>
+    </w:p>
+    <w:p>
+      <w:pPr>
+        <w:rPr>
+          <w:rFonts w:eastAsiaTheme="minorEastAsia"/>
+        </w:rPr>
+      </w:pPr>
+    </w:p>
+    <w:p>
+      <w:pPr>
+        <w:rPr>
+          <w:rFonts w:eastAsiaTheme="minorEastAsia"/>
+        </w:rPr>
+      </w:pPr>
+      <w:r>
+        <w:rPr>
+          <w:rFonts w:eastAsiaTheme="minorEastAsia"/>
+        </w:rPr>
+        <w:t>def f(y, l):</w:t>
+      </w:r>
+    </w:p>
+    <w:p>
+      <w:pPr>
+        <w:rPr>
+          <w:rFonts w:eastAsiaTheme="minorEastAsia"/>
+        </w:rPr>
+      </w:pPr>
+      <w:r>
+        <w:rPr>
+          <w:rFonts w:eastAsiaTheme="minorEastAsia"/>
+        </w:rPr>
+        <w:t xml:space="preserve">    """ A function to call yprime and y """</w:t>
+      </w:r>
+    </w:p>
+    <w:p>
+      <w:pPr>
+        <w:rPr>
+          <w:rFonts w:eastAsiaTheme="minorEastAsia"/>
+        </w:rPr>
+      </w:pPr>
+      <w:r>
+        <w:rPr>
+          <w:rFonts w:eastAsiaTheme="minorEastAsia"/>
+        </w:rPr>
+        <w:t xml:space="preserve">    return y[1], l*y[0]</w:t>
+      </w:r>
+    </w:p>
+    <w:p>
+      <w:pPr>
+        <w:rPr>
+          <w:rFonts w:eastAsiaTheme="minorEastAsia"/>
+        </w:rPr>
+      </w:pPr>
+      <w:r>
+        <w:rPr>
+          <w:rFonts w:eastAsiaTheme="minorEastAsia"/>
+        </w:rPr>
+        <w:t xml:space="preserve">    </w:t>
+      </w:r>
+    </w:p>
+    <w:p>
+      <w:pPr>
+        <w:rPr>
+          <w:rFonts w:eastAsiaTheme="minorEastAsia"/>
+        </w:rPr>
+      </w:pPr>
+      <w:r>
+        <w:rPr>
+          <w:rFonts w:eastAsiaTheme="minorEastAsia"/>
+        </w:rPr>
+        <w:t>def Euler(ya, f, dt, l):</w:t>
+      </w:r>
+    </w:p>
+    <w:p>
+      <w:pPr>
+        <w:rPr>
+          <w:rFonts w:eastAsiaTheme="minorEastAsia"/>
+        </w:rPr>
+      </w:pPr>
+      <w:r>
+        <w:rPr>
+          <w:rFonts w:eastAsiaTheme="minorEastAsia"/>
+        </w:rPr>
+        <w:t xml:space="preserve">    """ The Y array has two values so we need to split them up </w:t>
+      </w:r>
+    </w:p>
+    <w:p>
+      <w:pPr>
+        <w:rPr>
+          <w:rFonts w:eastAsiaTheme="minorEastAsia"/>
+        </w:rPr>
+      </w:pPr>
+      <w:r>
+        <w:rPr>
+          <w:rFonts w:eastAsiaTheme="minorEastAsia"/>
+        </w:rPr>
+        <w:t xml:space="preserve">    when using euler """</w:t>
+      </w:r>
+    </w:p>
+    <w:p>
+      <w:pPr>
+        <w:rPr>
+          <w:rFonts w:eastAsiaTheme="minorEastAsia"/>
+        </w:rPr>
+      </w:pPr>
+      <w:r>
+        <w:rPr>
+          <w:rFonts w:eastAsiaTheme="minorEastAsia"/>
+        </w:rPr>
+        <w:t xml:space="preserve">    fy,fyp = f(ya, l)     # fy gives the value y of the function and fyp gives the value of yprime of the function</w:t>
+      </w:r>
+    </w:p>
+    <w:p>
+      <w:pPr>
+        <w:rPr>
+          <w:rFonts w:eastAsiaTheme="minorEastAsia"/>
+        </w:rPr>
+      </w:pPr>
+      <w:r>
+        <w:rPr>
+          <w:rFonts w:eastAsiaTheme="minorEastAsia"/>
+        </w:rPr>
+        <w:t xml:space="preserve">    yi,ypi = ya           # yi gives the initial y values and ypi gives initail yp values</w:t>
+      </w:r>
+    </w:p>
+    <w:p>
+      <w:pPr>
+        <w:rPr>
+          <w:rFonts w:eastAsiaTheme="minorEastAsia"/>
+        </w:rPr>
+      </w:pPr>
+      <w:r>
+        <w:rPr>
+          <w:rFonts w:eastAsiaTheme="minorEastAsia"/>
+        </w:rPr>
+        <w:t xml:space="preserve">  </w:t>
+      </w:r>
+    </w:p>
+    <w:p>
+      <w:pPr>
+        <w:rPr>
+          <w:rFonts w:eastAsiaTheme="minorEastAsia"/>
+        </w:rPr>
+      </w:pPr>
+      <w:r>
+        <w:rPr>
+          <w:rFonts w:eastAsiaTheme="minorEastAsia"/>
+        </w:rPr>
+        <w:t xml:space="preserve">    # using euler method</w:t>
+      </w:r>
+    </w:p>
+    <w:p>
+      <w:pPr>
+        <w:rPr>
+          <w:rFonts w:eastAsiaTheme="minorEastAsia"/>
+        </w:rPr>
+      </w:pPr>
+      <w:r>
+        <w:rPr>
+          <w:rFonts w:eastAsiaTheme="minorEastAsia"/>
+        </w:rPr>
+        <w:t xml:space="preserve">    y = yi + dt*fy  # y value</w:t>
+      </w:r>
+    </w:p>
+    <w:p>
+      <w:pPr>
+        <w:rPr>
+          <w:rFonts w:eastAsiaTheme="minorEastAsia"/>
+        </w:rPr>
+      </w:pPr>
+      <w:r>
+        <w:rPr>
+          <w:rFonts w:eastAsiaTheme="minorEastAsia"/>
+        </w:rPr>
+        <w:t xml:space="preserve">    yp = ypi + dt*fyp  # yprime value</w:t>
+      </w:r>
+    </w:p>
+    <w:p>
+      <w:pPr>
+        <w:rPr>
+          <w:rFonts w:eastAsiaTheme="minorEastAsia"/>
+        </w:rPr>
+      </w:pPr>
+      <w:r>
+        <w:rPr>
+          <w:rFonts w:eastAsiaTheme="minorEastAsia"/>
+        </w:rPr>
+        <w:t xml:space="preserve">    </w:t>
+      </w:r>
+    </w:p>
+    <w:p>
+      <w:pPr>
+        <w:rPr>
+          <w:rFonts w:eastAsiaTheme="minorEastAsia"/>
+        </w:rPr>
+      </w:pPr>
+      <w:r>
+        <w:rPr>
+          <w:rFonts w:eastAsiaTheme="minorEastAsia"/>
+        </w:rPr>
+        <w:t xml:space="preserve">    return y, yp</w:t>
+      </w:r>
+    </w:p>
+    <w:p>
+      <w:pPr>
+        <w:rPr>
+          <w:rFonts w:eastAsiaTheme="minorEastAsia"/>
+        </w:rPr>
+      </w:pPr>
+      <w:r>
+        <w:rPr>
+          <w:rFonts w:eastAsiaTheme="minorEastAsia"/>
+        </w:rPr>
+        <w:t xml:space="preserve">               </w:t>
+      </w:r>
+    </w:p>
+    <w:p>
+      <w:pPr>
+        <w:rPr>
+          <w:rFonts w:eastAsiaTheme="minorEastAsia"/>
+        </w:rPr>
+      </w:pPr>
+      <w:r>
+        <w:rPr>
+          <w:rFonts w:eastAsiaTheme="minorEastAsia"/>
+        </w:rPr>
+        <w:t xml:space="preserve">def ODEsolve(Tmax, N, f, method, ic): </w:t>
+      </w:r>
+    </w:p>
+    <w:p>
+      <w:pPr>
+        <w:rPr>
+          <w:rFonts w:eastAsiaTheme="minorEastAsia"/>
+        </w:rPr>
+      </w:pPr>
+      <w:r>
+        <w:rPr>
+          <w:rFonts w:eastAsiaTheme="minorEastAsia"/>
+        </w:rPr>
+        <w:lastRenderedPageBreak/>
+        <w:t xml:space="preserve">    """ A function to do all of the ODE in one bit """</w:t>
+      </w:r>
+    </w:p>
+    <w:p>
+      <w:pPr>
+        <w:rPr>
+          <w:rFonts w:eastAsiaTheme="minorEastAsia"/>
+        </w:rPr>
+      </w:pPr>
+      <w:r>
+        <w:rPr>
+          <w:rFonts w:eastAsiaTheme="minorEastAsia"/>
+        </w:rPr>
+        <w:t xml:space="preserve">    t = np.zeros(N+1)            # defining the time array, adding 1 to get the time array to go to tmax and not Tmax - dt like it was doing before</w:t>
+      </w:r>
+    </w:p>
+    <w:p>
+      <w:pPr>
+        <w:rPr>
+          <w:rFonts w:eastAsiaTheme="minorEastAsia"/>
+        </w:rPr>
+      </w:pPr>
+      <w:r>
+        <w:rPr>
+          <w:rFonts w:eastAsiaTheme="minorEastAsia"/>
+        </w:rPr>
+        <w:t xml:space="preserve">    dt = Tmax/N; t[0] = ic[0]</w:t>
+      </w:r>
+    </w:p>
+    <w:p>
+      <w:pPr>
+        <w:rPr>
+          <w:rFonts w:eastAsiaTheme="minorEastAsia"/>
+        </w:rPr>
+      </w:pPr>
+    </w:p>
+    <w:p>
+      <w:pPr>
+        <w:rPr>
+          <w:rFonts w:eastAsiaTheme="minorEastAsia"/>
+        </w:rPr>
+      </w:pPr>
+      <w:r>
+        <w:rPr>
+          <w:rFonts w:eastAsiaTheme="minorEastAsia"/>
+        </w:rPr>
+        <w:t xml:space="preserve">    y = np.zeros((2,N+1))       # defining a y array containging the y values and yp values and + 1 to keep the size of Y and T consistent</w:t>
+      </w:r>
+    </w:p>
+    <w:p>
+      <w:pPr>
+        <w:rPr>
+          <w:rFonts w:eastAsiaTheme="minorEastAsia"/>
+        </w:rPr>
+      </w:pPr>
+      <w:r>
+        <w:rPr>
+          <w:rFonts w:eastAsiaTheme="minorEastAsia"/>
+        </w:rPr>
+        <w:t xml:space="preserve">    y[0,0] = ic[1]; y[1,0] = ic[2]</w:t>
+      </w:r>
+    </w:p>
+    <w:p>
+      <w:pPr>
+        <w:rPr>
+          <w:rFonts w:eastAsiaTheme="minorEastAsia"/>
+        </w:rPr>
+      </w:pPr>
+      <w:r>
+        <w:rPr>
+          <w:rFonts w:eastAsiaTheme="minorEastAsia"/>
+        </w:rPr>
+        <w:t xml:space="preserve">    </w:t>
+      </w:r>
+    </w:p>
+    <w:p>
+      <w:pPr>
+        <w:rPr>
+          <w:rFonts w:eastAsiaTheme="minorEastAsia"/>
+        </w:rPr>
+      </w:pPr>
+      <w:r>
+        <w:rPr>
+          <w:rFonts w:eastAsiaTheme="minorEastAsia"/>
+        </w:rPr>
+        <w:t xml:space="preserve">    for i in range(0,int(N)):</w:t>
+      </w:r>
+    </w:p>
+    <w:p>
+      <w:pPr>
+        <w:rPr>
+          <w:rFonts w:eastAsiaTheme="minorEastAsia"/>
+        </w:rPr>
+      </w:pPr>
+      <w:r>
+        <w:rPr>
+          <w:rFonts w:eastAsiaTheme="minorEastAsia"/>
+        </w:rPr>
+        <w:t xml:space="preserve">        y[:,i+1]  = method(y[:,i], f, dt , ic[3])  # doing the euler method to get both y and yprime</w:t>
+      </w:r>
+    </w:p>
+    <w:p>
+      <w:pPr>
+        <w:rPr>
+          <w:rFonts w:eastAsiaTheme="minorEastAsia"/>
+        </w:rPr>
+      </w:pPr>
+      <w:r>
+        <w:rPr>
+          <w:rFonts w:eastAsiaTheme="minorEastAsia"/>
+        </w:rPr>
+        <w:t xml:space="preserve">        t[i+1] = t[i] + dt</w:t>
+      </w:r>
+    </w:p>
+    <w:p>
+      <w:pPr>
+        <w:rPr>
+          <w:rFonts w:eastAsiaTheme="minorEastAsia"/>
+        </w:rPr>
+      </w:pPr>
+      <w:r>
+        <w:rPr>
+          <w:rFonts w:eastAsiaTheme="minorEastAsia"/>
+        </w:rPr>
+        <w:t xml:space="preserve">        </w:t>
+      </w:r>
+    </w:p>
+    <w:p>
+      <w:pPr>
+        <w:rPr>
+          <w:rFonts w:eastAsiaTheme="minorEastAsia"/>
+        </w:rPr>
+      </w:pPr>
+      <w:r>
+        <w:rPr>
+          <w:rFonts w:eastAsiaTheme="minorEastAsia"/>
+        </w:rPr>
+        <w:t xml:space="preserve">    return y, t </w:t>
+      </w:r>
+    </w:p>
+    <w:p>
+      <w:pPr>
+        <w:rPr>
+          <w:rFonts w:eastAsiaTheme="minorEastAsia"/>
+        </w:rPr>
+      </w:pPr>
+      <w:r>
+        <w:rPr>
+          <w:rFonts w:eastAsiaTheme="minorEastAsia"/>
+        </w:rPr>
+        <w:t xml:space="preserve">    </w:t>
+      </w:r>
+    </w:p>
+    <w:p>
+      <w:pPr>
+        <w:rPr>
+          <w:rFonts w:eastAsiaTheme="minorEastAsia"/>
+        </w:rPr>
+      </w:pPr>
+      <w:r>
+        <w:rPr>
+          <w:rFonts w:eastAsiaTheme="minorEastAsia"/>
+        </w:rPr>
+        <w:t>#lambda</w:t>
+      </w:r>
+    </w:p>
+    <w:p>
+      <w:pPr>
+        <w:rPr>
+          <w:rFonts w:eastAsiaTheme="minorEastAsia"/>
+        </w:rPr>
+      </w:pPr>
+      <w:r>
+        <w:rPr>
+          <w:rFonts w:eastAsiaTheme="minorEastAsia"/>
+        </w:rPr>
+        <w:t>w = 2*np.pi; l = -w*w  # defining my constants</w:t>
+      </w:r>
+    </w:p>
+    <w:p>
+      <w:pPr>
+        <w:rPr>
+          <w:rFonts w:eastAsiaTheme="minorEastAsia"/>
+        </w:rPr>
+      </w:pPr>
+    </w:p>
+    <w:p>
+      <w:pPr>
+        <w:rPr>
+          <w:rFonts w:eastAsiaTheme="minorEastAsia"/>
+        </w:rPr>
+      </w:pPr>
+      <w:r>
+        <w:rPr>
+          <w:rFonts w:eastAsiaTheme="minorEastAsia"/>
+        </w:rPr>
+        <w:t xml:space="preserve">#defining initial conditions </w:t>
+      </w:r>
+    </w:p>
+    <w:p>
+      <w:pPr>
+        <w:rPr>
+          <w:rFonts w:eastAsiaTheme="minorEastAsia"/>
+        </w:rPr>
+      </w:pPr>
+      <w:r>
+        <w:rPr>
+          <w:rFonts w:eastAsiaTheme="minorEastAsia"/>
+        </w:rPr>
+        <w:t>ti = 0; Tmax = 1</w:t>
+      </w:r>
+    </w:p>
+    <w:p>
+      <w:pPr>
+        <w:rPr>
+          <w:rFonts w:eastAsiaTheme="minorEastAsia"/>
+        </w:rPr>
+      </w:pPr>
+      <w:r>
+        <w:rPr>
+          <w:rFonts w:eastAsiaTheme="minorEastAsia"/>
+        </w:rPr>
+        <w:t>yi = 1; ypi = 0</w:t>
+      </w:r>
+    </w:p>
+    <w:p>
+      <w:pPr>
+        <w:rPr>
+          <w:rFonts w:eastAsiaTheme="minorEastAsia"/>
+        </w:rPr>
+      </w:pPr>
+    </w:p>
+    <w:p>
+      <w:pPr>
+        <w:rPr>
+          <w:rFonts w:eastAsiaTheme="minorEastAsia"/>
+        </w:rPr>
+      </w:pPr>
+      <w:r>
+        <w:rPr>
+          <w:rFonts w:eastAsiaTheme="minorEastAsia"/>
+        </w:rPr>
+        <w:t xml:space="preserve">#time steps </w:t>
+      </w:r>
+    </w:p>
+    <w:p>
+      <w:pPr>
+        <w:rPr>
+          <w:rFonts w:eastAsiaTheme="minorEastAsia"/>
+        </w:rPr>
+      </w:pPr>
+      <w:r>
+        <w:rPr>
+          <w:rFonts w:eastAsiaTheme="minorEastAsia"/>
+        </w:rPr>
+        <w:t>N = 1000; n = np.array([N,2*N,4*N])</w:t>
+      </w:r>
+    </w:p>
+    <w:p>
+      <w:pPr>
+        <w:rPr>
+          <w:rFonts w:eastAsiaTheme="minorEastAsia"/>
+        </w:rPr>
+      </w:pPr>
+    </w:p>
+    <w:p>
+      <w:pPr>
+        <w:rPr>
+          <w:rFonts w:eastAsiaTheme="minorEastAsia"/>
+        </w:rPr>
+      </w:pPr>
+      <w:r>
+        <w:rPr>
+          <w:rFonts w:eastAsiaTheme="minorEastAsia"/>
+        </w:rPr>
+        <w:t>#collecting initial conditions</w:t>
+      </w:r>
+    </w:p>
+    <w:p>
+      <w:pPr>
+        <w:rPr>
+          <w:rFonts w:eastAsiaTheme="minorEastAsia"/>
+        </w:rPr>
+      </w:pPr>
+      <w:r>
+        <w:rPr>
+          <w:rFonts w:eastAsiaTheme="minorEastAsia"/>
+        </w:rPr>
+        <w:t>ic = np.array([ti, yi, ypi, l])           # initial time, initial y, initial yprime and lambda</w:t>
+      </w:r>
+    </w:p>
+    <w:p>
+      <w:pPr>
+        <w:rPr>
+          <w:rFonts w:eastAsiaTheme="minorEastAsia"/>
+        </w:rPr>
+      </w:pPr>
+      <w:r>
+        <w:rPr>
+          <w:rFonts w:eastAsiaTheme="minorEastAsia"/>
+        </w:rPr>
+        <w:t xml:space="preserve"> </w:t>
+      </w:r>
+    </w:p>
+    <w:p>
+      <w:pPr>
+        <w:rPr>
+          <w:rFonts w:eastAsiaTheme="minorEastAsia"/>
+        </w:rPr>
+      </w:pPr>
+      <w:r>
+        <w:rPr>
+          <w:rFonts w:eastAsiaTheme="minorEastAsia"/>
+        </w:rPr>
+        <w:t># solving ODE</w:t>
+      </w:r>
+    </w:p>
+    <w:p>
+      <w:pPr>
+        <w:rPr>
+          <w:rFonts w:eastAsiaTheme="minorEastAsia"/>
+        </w:rPr>
+      </w:pPr>
+      <w:r>
+        <w:rPr>
+          <w:rFonts w:eastAsiaTheme="minorEastAsia"/>
+        </w:rPr>
+        <w:t>R = [ODEsolve(Tmax, N, f, Euler, ic) for i,N in enumerate(n)]</w:t>
+      </w:r>
+    </w:p>
+    <w:p>
+      <w:pPr>
+        <w:rPr>
+          <w:rFonts w:eastAsiaTheme="minorEastAsia"/>
+        </w:rPr>
+      </w:pPr>
+    </w:p>
+    <w:p>
+      <w:pPr>
+        <w:rPr>
+          <w:rFonts w:eastAsiaTheme="minorEastAsia"/>
+        </w:rPr>
+      </w:pPr>
+      <w:r>
+        <w:rPr>
+          <w:rFonts w:eastAsiaTheme="minorEastAsia"/>
+        </w:rPr>
+        <w:t xml:space="preserve"># defining analytic solution </w:t>
+      </w:r>
+    </w:p>
+    <w:p>
+      <w:pPr>
+        <w:rPr>
+          <w:rFonts w:eastAsiaTheme="minorEastAsia"/>
+        </w:rPr>
+      </w:pPr>
+      <w:r>
+        <w:rPr>
+          <w:rFonts w:eastAsiaTheme="minorEastAsia"/>
+        </w:rPr>
+        <w:lastRenderedPageBreak/>
+        <w:t xml:space="preserve">def f1(t,l): </w:t>
+      </w:r>
+    </w:p>
+    <w:p>
+      <w:pPr>
+        <w:rPr>
+          <w:rFonts w:eastAsiaTheme="minorEastAsia"/>
+        </w:rPr>
+      </w:pPr>
+      <w:r>
+        <w:rPr>
+          <w:rFonts w:eastAsiaTheme="minorEastAsia"/>
+        </w:rPr>
+        <w:t xml:space="preserve">    return np.cos(l*t)                # exact solution of d^2y/dt^2</w:t>
+      </w:r>
+    </w:p>
+    <w:p>
+      <w:pPr>
+        <w:rPr>
+          <w:rFonts w:eastAsiaTheme="minorEastAsia"/>
+        </w:rPr>
+      </w:pPr>
+    </w:p>
+    <w:p>
+      <w:pPr>
+        <w:rPr>
+          <w:rFonts w:eastAsiaTheme="minorEastAsia"/>
+        </w:rPr>
+      </w:pPr>
+      <w:r>
+        <w:rPr>
+          <w:rFonts w:eastAsiaTheme="minorEastAsia"/>
+        </w:rPr>
+        <w:t>F = [r'$\Delta t$',r'$\Delta t/2$',r'$\Delta t/4$'] # used for labeling graphs</w:t>
+      </w:r>
+    </w:p>
+    <w:p>
+      <w:pPr>
+        <w:rPr>
+          <w:rFonts w:eastAsiaTheme="minorEastAsia"/>
+        </w:rPr>
+      </w:pPr>
+    </w:p>
+    <w:p>
+      <w:pPr>
+        <w:rPr>
+          <w:rFonts w:eastAsiaTheme="minorEastAsia"/>
+        </w:rPr>
+      </w:pPr>
+      <w:r>
+        <w:rPr>
+          <w:rFonts w:eastAsiaTheme="minorEastAsia"/>
+        </w:rPr>
+        <w:t>for i in range(len(R)):                 # for loop to do all three step sizes at once</w:t>
+      </w:r>
+    </w:p>
+    <w:p>
+      <w:pPr>
+        <w:rPr>
+          <w:rFonts w:eastAsiaTheme="minorEastAsia"/>
+        </w:rPr>
+      </w:pPr>
+      <w:r>
+        <w:rPr>
+          <w:rFonts w:eastAsiaTheme="minorEastAsia"/>
+        </w:rPr>
+        <w:t xml:space="preserve">    T = R[i][1]; Y = R[i][0][0]</w:t>
+      </w:r>
+    </w:p>
+    <w:p>
+      <w:pPr>
+        <w:rPr>
+          <w:rFonts w:eastAsiaTheme="minorEastAsia"/>
+        </w:rPr>
+      </w:pPr>
+      <w:r>
+        <w:rPr>
+          <w:rFonts w:eastAsiaTheme="minorEastAsia"/>
+        </w:rPr>
+        <w:t xml:space="preserve">    plt.subplot(2,1,1)</w:t>
+      </w:r>
+    </w:p>
+    <w:p>
+      <w:pPr>
+        <w:rPr>
+          <w:rFonts w:eastAsiaTheme="minorEastAsia"/>
+        </w:rPr>
+      </w:pPr>
+      <w:r>
+        <w:rPr>
+          <w:rFonts w:eastAsiaTheme="minorEastAsia"/>
+        </w:rPr>
+        <w:t xml:space="preserve">    plt.plot(T, Y, label=r'$\Delta t = %.5f$' %(Tmax/n[i])) # ploting my Y solutions</w:t>
+      </w:r>
+    </w:p>
+    <w:p>
+      <w:pPr>
+        <w:rPr>
+          <w:rFonts w:eastAsiaTheme="minorEastAsia"/>
+        </w:rPr>
+      </w:pPr>
+      <w:r>
+        <w:rPr>
+          <w:rFonts w:eastAsiaTheme="minorEastAsia"/>
+        </w:rPr>
+        <w:t xml:space="preserve">    plt.ylabel(r'$Y$ $(m)$') </w:t>
+      </w:r>
+    </w:p>
+    <w:p>
+      <w:pPr>
+        <w:rPr>
+          <w:rFonts w:eastAsiaTheme="minorEastAsia"/>
+        </w:rPr>
+      </w:pPr>
+      <w:r>
+        <w:rPr>
+          <w:rFonts w:eastAsiaTheme="minorEastAsia"/>
+        </w:rPr>
+        <w:t xml:space="preserve">    plt.title('Graph of ODE using Euler method')</w:t>
+      </w:r>
+    </w:p>
+    <w:p>
+      <w:pPr>
+        <w:rPr>
+          <w:rFonts w:eastAsiaTheme="minorEastAsia"/>
+        </w:rPr>
+      </w:pPr>
+      <w:r>
+        <w:rPr>
+          <w:rFonts w:eastAsiaTheme="minorEastAsia"/>
+        </w:rPr>
+        <w:t xml:space="preserve">    plt.legend(loc='best') </w:t>
+      </w:r>
+    </w:p>
+    <w:p>
+      <w:pPr>
+        <w:rPr>
+          <w:rFonts w:eastAsiaTheme="minorEastAsia"/>
+        </w:rPr>
+      </w:pPr>
+      <w:r>
+        <w:rPr>
+          <w:rFonts w:eastAsiaTheme="minorEastAsia"/>
+        </w:rPr>
+        <w:t xml:space="preserve">    plt.xlim(0,1)    </w:t>
+      </w:r>
+    </w:p>
+    <w:p>
+      <w:pPr>
+        <w:rPr>
+          <w:rFonts w:eastAsiaTheme="minorEastAsia"/>
+        </w:rPr>
+      </w:pPr>
+      <w:r>
+        <w:rPr>
+          <w:rFonts w:eastAsiaTheme="minorEastAsia"/>
+        </w:rPr>
+        <w:t xml:space="preserve">    plt.grid() </w:t>
+      </w:r>
+    </w:p>
+    <w:p>
+      <w:pPr>
+        <w:rPr>
+          <w:rFonts w:eastAsiaTheme="minorEastAsia"/>
+        </w:rPr>
+      </w:pPr>
+      <w:r>
+        <w:rPr>
+          <w:rFonts w:eastAsiaTheme="minorEastAsia"/>
+        </w:rPr>
+        <w:t xml:space="preserve">    plt.subplot(2,1,2)</w:t>
+      </w:r>
+    </w:p>
+    <w:p>
+      <w:pPr>
+        <w:rPr>
+          <w:rFonts w:eastAsiaTheme="minorEastAsia"/>
+        </w:rPr>
+      </w:pPr>
+      <w:r>
+        <w:rPr>
+          <w:rFonts w:eastAsiaTheme="minorEastAsia"/>
+        </w:rPr>
+        <w:t xml:space="preserve">    plt.plot(T, f1(T,w) - Y, label=F[i] )  # plotting the difference between the numerical and analytical solutions</w:t>
+      </w:r>
+    </w:p>
+    <w:p>
+      <w:pPr>
+        <w:rPr>
+          <w:rFonts w:eastAsiaTheme="minorEastAsia"/>
+        </w:rPr>
+      </w:pPr>
+      <w:r>
+        <w:rPr>
+          <w:rFonts w:eastAsiaTheme="minorEastAsia"/>
+        </w:rPr>
+        <w:t xml:space="preserve">    plt.xlabel(r'$Time$ $(s)$')</w:t>
+      </w:r>
+    </w:p>
+    <w:p>
+      <w:pPr>
+        <w:rPr>
+          <w:rFonts w:eastAsiaTheme="minorEastAsia"/>
+        </w:rPr>
+      </w:pPr>
+      <w:r>
+        <w:rPr>
+          <w:rFonts w:eastAsiaTheme="minorEastAsia"/>
+        </w:rPr>
+        <w:t xml:space="preserve">    plt.ylabel(r'$Error$ $(m)$') </w:t>
+      </w:r>
+    </w:p>
+    <w:p>
+      <w:pPr>
+        <w:rPr>
+          <w:rFonts w:eastAsiaTheme="minorEastAsia"/>
+        </w:rPr>
+      </w:pPr>
+      <w:r>
+        <w:rPr>
+          <w:rFonts w:eastAsiaTheme="minorEastAsia"/>
+        </w:rPr>
+        <w:t xml:space="preserve">    plt.legend(loc='best')</w:t>
+      </w:r>
+    </w:p>
+    <w:p>
+      <w:pPr>
+        <w:rPr>
+          <w:rFonts w:eastAsiaTheme="minorEastAsia"/>
+        </w:rPr>
+      </w:pPr>
+      <w:r>
+        <w:rPr>
+          <w:rFonts w:eastAsiaTheme="minorEastAsia"/>
+        </w:rPr>
+        <w:t xml:space="preserve">    plt.xlim(0,1)</w:t>
+      </w:r>
+    </w:p>
+    <w:p>
+      <w:pPr>
+        <w:rPr>
+          <w:rFonts w:eastAsiaTheme="minorEastAsia"/>
+        </w:rPr>
+      </w:pPr>
+      <w:r>
+        <w:rPr>
+          <w:rFonts w:eastAsiaTheme="minorEastAsia"/>
+        </w:rPr>
+        <w:t xml:space="preserve">    plt.grid() </w:t>
+      </w:r>
+    </w:p>
+    <w:p>
+      <w:pPr>
+        <w:rPr>
+          <w:rFonts w:eastAsiaTheme="minorEastAsia"/>
+        </w:rPr>
+      </w:pPr>
+      <w:r>
+        <w:rPr>
+          <w:rFonts w:eastAsiaTheme="minorEastAsia"/>
+        </w:rPr>
+        <w:t>plt.savefig('Graph of ODE.png', bbox_inches='tight')</w:t>
+      </w:r>
+    </w:p>
+    <w:p>
+      <w:pPr>
+        <w:rPr>
+          <w:rFonts w:eastAsiaTheme="minorEastAsia"/>
+        </w:rPr>
+      </w:pPr>
+    </w:p>
+    <w:p>
+      <w:pPr>
+        <w:rPr>
+          <w:rFonts w:eastAsiaTheme="minorEastAsia"/>
+        </w:rPr>
+      </w:pPr>
+      <w:r>
+        <w:rPr>
+          <w:rFonts w:eastAsiaTheme="minorEastAsia"/>
+        </w:rPr>
+        <w:t># creating my self-convergence test</w:t>
+      </w:r>
+    </w:p>
+    <w:p>
+      <w:pPr>
+        <w:rPr>
+          <w:rFonts w:eastAsiaTheme="minorEastAsia"/>
+        </w:rPr>
+      </w:pPr>
+      <w:r>
+        <w:rPr>
+          <w:rFonts w:eastAsiaTheme="minorEastAsia"/>
+        </w:rPr>
+        <w:t xml:space="preserve">def ConvergenceTest(ODEsolve, Tmax, n, f, ic, method, order): </w:t>
+      </w:r>
+    </w:p>
+    <w:p>
+      <w:pPr>
+        <w:rPr>
+          <w:rFonts w:eastAsiaTheme="minorEastAsia"/>
+        </w:rPr>
+      </w:pPr>
+      <w:r>
+        <w:rPr>
+          <w:rFonts w:eastAsiaTheme="minorEastAsia"/>
+        </w:rPr>
+        <w:t xml:space="preserve">    """ Creating a self-convergence test to see for correct order """</w:t>
+      </w:r>
+    </w:p>
+    <w:p>
+      <w:pPr>
+        <w:rPr>
+          <w:rFonts w:eastAsiaTheme="minorEastAsia"/>
+        </w:rPr>
+      </w:pPr>
+      <w:r>
+        <w:rPr>
+          <w:rFonts w:eastAsiaTheme="minorEastAsia"/>
+        </w:rPr>
+        <w:t xml:space="preserve">    R = [ODEsolve(Tmax, N, f, method, ic) for i,N in enumerate(n)]  </w:t>
+      </w:r>
+    </w:p>
+    <w:p>
+      <w:pPr>
+        <w:rPr>
+          <w:rFonts w:eastAsiaTheme="minorEastAsia"/>
+        </w:rPr>
+      </w:pPr>
+      <w:r>
+        <w:rPr>
+          <w:rFonts w:eastAsiaTheme="minorEastAsia"/>
+        </w:rPr>
+        <w:t xml:space="preserve">    Y1 = R[0][0][0]; Y2 = R[1][0][0]; Y4 = R[2][0][0]</w:t>
+      </w:r>
+    </w:p>
+    <w:p>
+      <w:pPr>
+        <w:rPr>
+          <w:rFonts w:eastAsiaTheme="minorEastAsia"/>
+        </w:rPr>
+      </w:pPr>
+      <w:r>
+        <w:rPr>
+          <w:rFonts w:eastAsiaTheme="minorEastAsia"/>
+        </w:rPr>
+        <w:t xml:space="preserve">    </w:t>
+      </w:r>
+    </w:p>
+    <w:p>
+      <w:pPr>
+        <w:rPr>
+          <w:rFonts w:eastAsiaTheme="minorEastAsia"/>
+        </w:rPr>
+      </w:pPr>
+      <w:r>
+        <w:rPr>
+          <w:rFonts w:eastAsiaTheme="minorEastAsia"/>
+        </w:rPr>
+        <w:t xml:space="preserve">    diff1 = (Y1 - Y2[::2])                 # [::2] skips every other indices in the array and 4 skips every fourth</w:t>
+      </w:r>
+    </w:p>
+    <w:p>
+      <w:pPr>
+        <w:rPr>
+          <w:rFonts w:eastAsiaTheme="minorEastAsia"/>
+        </w:rPr>
+      </w:pPr>
+      <w:r>
+        <w:rPr>
+          <w:rFonts w:eastAsiaTheme="minorEastAsia"/>
+        </w:rPr>
+        <w:lastRenderedPageBreak/>
+        <w:t xml:space="preserve">    diff2 = (2**order)*(Y2[::2] - Y4[::4])</w:t>
+      </w:r>
+    </w:p>
+    <w:p>
+      <w:pPr>
+        <w:rPr>
+          <w:rFonts w:eastAsiaTheme="minorEastAsia"/>
+        </w:rPr>
+      </w:pPr>
+      <w:r>
+        <w:rPr>
+          <w:rFonts w:eastAsiaTheme="minorEastAsia"/>
+        </w:rPr>
+        <w:t xml:space="preserve">    </w:t>
+      </w:r>
+    </w:p>
+    <w:p>
+      <w:pPr>
+        <w:rPr>
+          <w:rFonts w:eastAsiaTheme="minorEastAsia"/>
+        </w:rPr>
+      </w:pPr>
+      <w:r>
+        <w:rPr>
+          <w:rFonts w:eastAsiaTheme="minorEastAsia"/>
+        </w:rPr>
+        <w:t xml:space="preserve">    return diff1,diff2</w:t>
+      </w:r>
+    </w:p>
+    <w:p>
+      <w:pPr>
+        <w:rPr>
+          <w:rFonts w:eastAsiaTheme="minorEastAsia"/>
+        </w:rPr>
+      </w:pPr>
+    </w:p>
+    <w:p>
+      <w:pPr>
+        <w:rPr>
+          <w:rFonts w:eastAsiaTheme="minorEastAsia"/>
+        </w:rPr>
+      </w:pPr>
+      <w:r>
+        <w:rPr>
+          <w:rFonts w:eastAsiaTheme="minorEastAsia"/>
+        </w:rPr>
+        <w:t>d1,d2 = ConvergenceTest(ODEsolve, Tmax, n, f, ic, Euler, 1)   # where d1 is Ydt - Ydt/2 and d2 is 2*Ydt/2 - Ydt/4</w:t>
+      </w:r>
+    </w:p>
+    <w:p>
+      <w:pPr>
+        <w:rPr>
+          <w:rFonts w:eastAsiaTheme="minorEastAsia"/>
+        </w:rPr>
+      </w:pPr>
+    </w:p>
+    <w:p>
+      <w:pPr>
+        <w:rPr>
+          <w:rFonts w:eastAsiaTheme="minorEastAsia"/>
+        </w:rPr>
+      </w:pPr>
+      <w:r>
+        <w:rPr>
+          <w:rFonts w:eastAsiaTheme="minorEastAsia"/>
+        </w:rPr>
+        <w:t>plt.figure()</w:t>
+      </w:r>
+    </w:p>
+    <w:p>
+      <w:pPr>
+        <w:rPr>
+          <w:rFonts w:eastAsiaTheme="minorEastAsia"/>
+        </w:rPr>
+      </w:pPr>
+      <w:r>
+        <w:rPr>
+          <w:rFonts w:eastAsiaTheme="minorEastAsia"/>
+        </w:rPr>
+        <w:t>plt.subplot(2,1,1)</w:t>
+      </w:r>
+    </w:p>
+    <w:p>
+      <w:pPr>
+        <w:rPr>
+          <w:rFonts w:eastAsiaTheme="minorEastAsia"/>
+        </w:rPr>
+      </w:pPr>
+      <w:r>
+        <w:rPr>
+          <w:rFonts w:eastAsiaTheme="minorEastAsia"/>
+        </w:rPr>
+        <w:t>plt.plot(T[::4],d1, label=r'$Y - Y/2$')                  # plotting Ydt - Ydt/2 and 2*Ydt/2-Ydt/4 to show that euler is first order convergent</w:t>
+      </w:r>
+    </w:p>
+    <w:p>
+      <w:pPr>
+        <w:rPr>
+          <w:rFonts w:eastAsiaTheme="minorEastAsia"/>
+        </w:rPr>
+      </w:pPr>
+      <w:r>
+        <w:rPr>
+          <w:rFonts w:eastAsiaTheme="minorEastAsia"/>
+        </w:rPr>
+        <w:t>plt.plot(T[::4],d2, label=r'$2\left(Y/2 - Y/4\right)$')</w:t>
+      </w:r>
+    </w:p>
+    <w:p>
+      <w:pPr>
+        <w:rPr>
+          <w:rFonts w:eastAsiaTheme="minorEastAsia"/>
+        </w:rPr>
+      </w:pPr>
+      <w:r>
+        <w:rPr>
+          <w:rFonts w:eastAsiaTheme="minorEastAsia"/>
+        </w:rPr>
+        <w:t xml:space="preserve">plt.ylabel(r'$Difference$ $(m)$') </w:t>
+      </w:r>
+    </w:p>
+    <w:p>
+      <w:pPr>
+        <w:rPr>
+          <w:rFonts w:eastAsiaTheme="minorEastAsia"/>
+        </w:rPr>
+      </w:pPr>
+      <w:r>
+        <w:rPr>
+          <w:rFonts w:eastAsiaTheme="minorEastAsia"/>
+        </w:rPr>
+        <w:t>plt.title('Graph of Convergence and Difference')</w:t>
+      </w:r>
+    </w:p>
+    <w:p>
+      <w:pPr>
+        <w:rPr>
+          <w:rFonts w:eastAsiaTheme="minorEastAsia"/>
+        </w:rPr>
+      </w:pPr>
+      <w:r>
+        <w:rPr>
+          <w:rFonts w:eastAsiaTheme="minorEastAsia"/>
+        </w:rPr>
+        <w:t xml:space="preserve">plt.legend(loc='best') </w:t>
+      </w:r>
+    </w:p>
+    <w:p>
+      <w:pPr>
+        <w:rPr>
+          <w:rFonts w:eastAsiaTheme="minorEastAsia"/>
+        </w:rPr>
+      </w:pPr>
+      <w:r>
+        <w:rPr>
+          <w:rFonts w:eastAsiaTheme="minorEastAsia"/>
+        </w:rPr>
+        <w:t xml:space="preserve">plt.grid() </w:t>
+      </w:r>
+    </w:p>
+    <w:p>
+      <w:pPr>
+        <w:rPr>
+          <w:rFonts w:eastAsiaTheme="minorEastAsia"/>
+        </w:rPr>
+      </w:pPr>
+      <w:r>
+        <w:rPr>
+          <w:rFonts w:eastAsiaTheme="minorEastAsia"/>
+        </w:rPr>
+        <w:t>plt.subplot(2,1,2)</w:t>
+      </w:r>
+    </w:p>
+    <w:p>
+      <w:pPr>
+        <w:rPr>
+          <w:rFonts w:eastAsiaTheme="minorEastAsia"/>
+        </w:rPr>
+      </w:pPr>
+      <w:r>
+        <w:rPr>
+          <w:rFonts w:eastAsiaTheme="minorEastAsia"/>
+        </w:rPr>
+        <w:t>plt.plot(T[::4],d1/d2, label=r'$\frac{Y - Y/2}{2\left(Y/2 - Y/4\right)}$') # plotting Ydt - Ydt/2 / 2*Ydt/2-Ydt/4 to show that euler is first order convergent</w:t>
+      </w:r>
+    </w:p>
+    <w:p>
+      <w:pPr>
+        <w:rPr>
+          <w:rFonts w:eastAsiaTheme="minorEastAsia"/>
+        </w:rPr>
+      </w:pPr>
+      <w:r>
+        <w:rPr>
+          <w:rFonts w:eastAsiaTheme="minorEastAsia"/>
+        </w:rPr>
+        <w:t>plt.xlabel(r'$Time$ $(s)$')</w:t>
+      </w:r>
+    </w:p>
+    <w:p>
+      <w:pPr>
+        <w:rPr>
+          <w:rFonts w:eastAsiaTheme="minorEastAsia"/>
+        </w:rPr>
+      </w:pPr>
+      <w:r>
+        <w:rPr>
+          <w:rFonts w:eastAsiaTheme="minorEastAsia"/>
+        </w:rPr>
+        <w:t xml:space="preserve">plt.ylabel(r'$Convergence$') </w:t>
+      </w:r>
+    </w:p>
+    <w:p>
+      <w:pPr>
+        <w:rPr>
+          <w:rFonts w:eastAsiaTheme="minorEastAsia"/>
+        </w:rPr>
+      </w:pPr>
+      <w:r>
+        <w:rPr>
+          <w:rFonts w:eastAsiaTheme="minorEastAsia"/>
+        </w:rPr>
+        <w:t>plt.legend(loc='best')</w:t>
+      </w:r>
+    </w:p>
+    <w:p>
+      <w:pPr>
+        <w:rPr>
+          <w:rFonts w:eastAsiaTheme="minorEastAsia"/>
+        </w:rPr>
+      </w:pPr>
+      <w:r>
+        <w:rPr>
+          <w:rFonts w:eastAsiaTheme="minorEastAsia"/>
+        </w:rPr>
+        <w:t xml:space="preserve">plt.grid() </w:t>
+      </w:r>
+    </w:p>
+    <w:p>
+      <w:pPr>
+        <w:rPr>
+          <w:rFonts w:eastAsiaTheme="minorEastAsia"/>
+        </w:rPr>
+      </w:pPr>
+      <w:r>
+        <w:rPr>
+          <w:rFonts w:eastAsiaTheme="minorEastAsia"/>
+        </w:rPr>
+        <w:t xml:space="preserve">plt.savefig('Graph of Convergence.png', bbox_inches='tight')  </w:t>
+      </w:r>
+    </w:p>
+    <w:p>
+      <w:pPr>
+        <w:rPr>
+          <w:rFonts w:eastAsiaTheme="minorEastAsia"/>
+        </w:rPr>
+      </w:pPr>
+    </w:p>
+    <w:p>
+      <w:pPr>
+        <w:rPr>
+          <w:rFonts w:eastAsiaTheme="minorEastAsia"/>
+        </w:rPr>
+      </w:pPr>
+      <w:r>
+        <w:rPr>
+          <w:rFonts w:eastAsiaTheme="minorEastAsia"/>
+        </w:rPr>
+        <w:t>dt = (1/2)**np.linspace(1,18,18); Na = Tmax/dt</w:t>
+      </w:r>
+    </w:p>
+    <w:p>
+      <w:pPr>
+        <w:rPr>
+          <w:rFonts w:eastAsiaTheme="minorEastAsia"/>
+        </w:rPr>
+      </w:pPr>
+    </w:p>
+    <w:p>
+      <w:pPr>
+        <w:rPr>
+          <w:rFonts w:eastAsiaTheme="minorEastAsia"/>
+        </w:rPr>
+      </w:pPr>
+      <w:r>
+        <w:rPr>
+          <w:rFonts w:eastAsiaTheme="minorEastAsia"/>
+        </w:rPr>
+        <w:t xml:space="preserve">A = [ODEsolve(Tmax, n, f, Euler, ic) for i, n in enumerate(Na)] </w:t>
+      </w:r>
+    </w:p>
+    <w:p>
+      <w:pPr>
+        <w:rPr>
+          <w:rFonts w:eastAsiaTheme="minorEastAsia"/>
+        </w:rPr>
+      </w:pPr>
+    </w:p>
+    <w:p>
+      <w:pPr>
+        <w:rPr>
+          <w:rFonts w:eastAsiaTheme="minorEastAsia"/>
+        </w:rPr>
+      </w:pPr>
+      <w:r>
+        <w:rPr>
+          <w:rFonts w:eastAsiaTheme="minorEastAsia"/>
+        </w:rPr>
+        <w:t>Ydt = [A[i][0][0][-1] for i in range(len(A))]</w:t>
+      </w:r>
+    </w:p>
+    <w:p>
+      <w:pPr>
+        <w:rPr>
+          <w:rFonts w:eastAsiaTheme="minorEastAsia"/>
+        </w:rPr>
+      </w:pPr>
+      <w:r>
+        <w:rPr>
+          <w:rFonts w:eastAsiaTheme="minorEastAsia"/>
+        </w:rPr>
+        <w:t>Tdt = [A[i][1][-1] for i in range(len(A))]</w:t>
+      </w:r>
+    </w:p>
+    <w:p>
+      <w:pPr>
+        <w:rPr>
+          <w:rFonts w:eastAsiaTheme="minorEastAsia"/>
+        </w:rPr>
+      </w:pPr>
+    </w:p>
+    <w:p>
+      <w:pPr>
+        <w:rPr>
+          <w:rFonts w:eastAsiaTheme="minorEastAsia"/>
+        </w:rPr>
+      </w:pPr>
+      <w:r>
+        <w:rPr>
+          <w:rFonts w:eastAsiaTheme="minorEastAsia"/>
+        </w:rPr>
+        <w:lastRenderedPageBreak/>
+        <w:t>Te = np.array(Tdt); Ye = f1(Te,w); Yt = -np.array(Ydt)  # to make sure all values are positive so not to get errors when taking logs of negative values</w:t>
+      </w:r>
+    </w:p>
+    <w:p>
+      <w:pPr>
+        <w:rPr>
+          <w:rFonts w:eastAsiaTheme="minorEastAsia"/>
+        </w:rPr>
+      </w:pPr>
+    </w:p>
+    <w:p>
+      <w:pPr>
+        <w:rPr>
+          <w:rFonts w:eastAsiaTheme="minorEastAsia"/>
+        </w:rPr>
+      </w:pPr>
+      <w:r>
+        <w:rPr>
+          <w:rFonts w:eastAsiaTheme="minorEastAsia"/>
+        </w:rPr>
+        <w:t xml:space="preserve"> </w:t>
+      </w:r>
+    </w:p>
+    <w:p>
+      <w:pPr>
+        <w:rPr>
+          <w:rFonts w:eastAsiaTheme="minorEastAsia"/>
+        </w:rPr>
+      </w:pPr>
+      <w:r>
+        <w:rPr>
+          <w:rFonts w:eastAsiaTheme="minorEastAsia"/>
+        </w:rPr>
+        <w:t>LN = np.log10(Na); LY = np.log10(Ydt - Ye); LMY = np.log10(Yt - Ye)      #taking logs of the step sizes and the difference between analytical and numerical solution</w:t>
+      </w:r>
+    </w:p>
+    <w:p>
+      <w:pPr>
+        <w:rPr>
+          <w:rFonts w:eastAsiaTheme="minorEastAsia"/>
+        </w:rPr>
+      </w:pPr>
+    </w:p>
+    <w:p>
+      <w:pPr>
+        <w:rPr>
+          <w:rFonts w:eastAsiaTheme="minorEastAsia"/>
+        </w:rPr>
+      </w:pPr>
+      <w:r>
+        <w:rPr>
+          <w:rFonts w:eastAsiaTheme="minorEastAsia"/>
+        </w:rPr>
+        <w:t>def bestfit(x, m, c):</w:t>
+      </w:r>
+    </w:p>
+    <w:p>
+      <w:pPr>
+        <w:rPr>
+          <w:rFonts w:eastAsiaTheme="minorEastAsia"/>
+        </w:rPr>
+      </w:pPr>
+      <w:r>
+        <w:rPr>
+          <w:rFonts w:eastAsiaTheme="minorEastAsia"/>
+        </w:rPr>
+        <w:t xml:space="preserve">    """ Creating a best fit line to see the range in which </w:t>
+      </w:r>
+    </w:p>
+    <w:p>
+      <w:pPr>
+        <w:rPr>
+          <w:rFonts w:eastAsiaTheme="minorEastAsia"/>
+        </w:rPr>
+      </w:pPr>
+      <w:r>
+        <w:rPr>
+          <w:rFonts w:eastAsiaTheme="minorEastAsia"/>
+        </w:rPr>
+        <w:t xml:space="preserve">    the code is first-order convergent """</w:t>
+      </w:r>
+    </w:p>
+    <w:p>
+      <w:pPr>
+        <w:rPr>
+          <w:rFonts w:eastAsiaTheme="minorEastAsia"/>
+        </w:rPr>
+      </w:pPr>
+      <w:r>
+        <w:rPr>
+          <w:rFonts w:eastAsiaTheme="minorEastAsia"/>
+        </w:rPr>
+        <w:tab/>
+        <w:t>return m * x + c</w:t>
+      </w:r>
+    </w:p>
+    <w:p>
+      <w:pPr>
+        <w:rPr>
+          <w:rFonts w:eastAsiaTheme="minorEastAsia"/>
+        </w:rPr>
+      </w:pPr>
+    </w:p>
+    <w:p>
+      <w:pPr>
+        <w:rPr>
+          <w:rFonts w:eastAsiaTheme="minorEastAsia"/>
+        </w:rPr>
+      </w:pPr>
+      <w:r>
+        <w:rPr>
+          <w:rFonts w:eastAsiaTheme="minorEastAsia"/>
+        </w:rPr>
+        <w:t>popt, pcov = curve_fit(bestfit, LN[2:], LY[2:])</w:t>
+      </w:r>
+    </w:p>
+    <w:p>
+      <w:pPr>
+        <w:rPr>
+          <w:rFonts w:eastAsiaTheme="minorEastAsia"/>
+        </w:rPr>
+      </w:pPr>
+      <w:r>
+        <w:rPr>
+          <w:rFonts w:eastAsiaTheme="minorEastAsia"/>
+        </w:rPr>
+        <w:t>YB = bestfit(LN, popt[0], popt[1])             # best fit line to see at what range is code first order convergent</w:t>
+      </w:r>
+    </w:p>
+    <w:p>
+      <w:pPr>
+        <w:rPr>
+          <w:rFonts w:eastAsiaTheme="minorEastAsia"/>
+        </w:rPr>
+      </w:pPr>
+    </w:p>
+    <w:p>
+      <w:pPr>
+        <w:rPr>
+          <w:rFonts w:eastAsiaTheme="minorEastAsia"/>
+        </w:rPr>
+      </w:pPr>
+      <w:r>
+        <w:rPr>
+          <w:rFonts w:eastAsiaTheme="minorEastAsia"/>
+        </w:rPr>
+        <w:t>fig = plt.figure()</w:t>
+      </w:r>
+    </w:p>
+    <w:p>
+      <w:pPr>
+        <w:rPr>
+          <w:rFonts w:eastAsiaTheme="minorEastAsia"/>
+        </w:rPr>
+      </w:pPr>
+      <w:r>
+        <w:rPr>
+          <w:rFonts w:eastAsiaTheme="minorEastAsia"/>
+        </w:rPr>
+        <w:t xml:space="preserve">ax1 = fig.add_subplot(111)  </w:t>
+      </w:r>
+    </w:p>
+    <w:p>
+      <w:pPr>
+        <w:rPr>
+          <w:rFonts w:eastAsiaTheme="minorEastAsia"/>
+        </w:rPr>
+      </w:pPr>
+      <w:r>
+        <w:rPr>
+          <w:rFonts w:eastAsiaTheme="minorEastAsia"/>
+        </w:rPr>
+        <w:t>ax1.scatter(LN[2:], LY[2:], c = 'k')               # plot of loglog steps v differences</w:t>
+      </w:r>
+    </w:p>
+    <w:p>
+      <w:pPr>
+        <w:rPr>
+          <w:rFonts w:eastAsiaTheme="minorEastAsia"/>
+        </w:rPr>
+      </w:pPr>
+      <w:r>
+        <w:rPr>
+          <w:rFonts w:eastAsiaTheme="minorEastAsia"/>
+        </w:rPr>
+        <w:t>ax1.scatter(LN[:2], LMY[:2], c = 'k')</w:t>
+      </w:r>
+    </w:p>
+    <w:p>
+      <w:pPr>
+        <w:rPr>
+          <w:rFonts w:eastAsiaTheme="minorEastAsia"/>
+        </w:rPr>
+      </w:pPr>
+      <w:r>
+        <w:rPr>
+          <w:rFonts w:eastAsiaTheme="minorEastAsia"/>
+        </w:rPr>
+        <w:t>ax1.plot(LN, YB, c = 'r', label=r"$Best$ $fit$ $line$")  # plot of best fit line</w:t>
+      </w:r>
+    </w:p>
+    <w:p>
+      <w:pPr>
+        <w:rPr>
+          <w:rFonts w:eastAsiaTheme="minorEastAsia"/>
+        </w:rPr>
+      </w:pPr>
+      <w:r>
+        <w:rPr>
+          <w:rFonts w:eastAsiaTheme="minorEastAsia"/>
+        </w:rPr>
+        <w:t>plt.xlabel(r'$Log_{10}$ $N$')</w:t>
+      </w:r>
+    </w:p>
+    <w:p>
+      <w:pPr>
+        <w:rPr>
+          <w:rFonts w:eastAsiaTheme="minorEastAsia"/>
+        </w:rPr>
+      </w:pPr>
+      <w:r>
+        <w:rPr>
+          <w:rFonts w:eastAsiaTheme="minorEastAsia"/>
+        </w:rPr>
+        <w:t xml:space="preserve">plt.ylabel(r'$Log_{10}$ $\Delta Y_{t=1}$') </w:t>
+      </w:r>
+    </w:p>
+    <w:p>
+      <w:pPr>
+        <w:rPr>
+          <w:rFonts w:eastAsiaTheme="minorEastAsia"/>
+        </w:rPr>
+      </w:pPr>
+      <w:r>
+        <w:rPr>
+          <w:rFonts w:eastAsiaTheme="minorEastAsia"/>
+        </w:rPr>
+        <w:t>plt.title('Log-Log plot of Error in Y at t=1')</w:t>
+      </w:r>
+    </w:p>
+    <w:p>
+      <w:pPr>
+        <w:rPr>
+          <w:rFonts w:eastAsiaTheme="minorEastAsia"/>
+        </w:rPr>
+      </w:pPr>
+      <w:r>
+        <w:rPr>
+          <w:rFonts w:eastAsiaTheme="minorEastAsia"/>
+        </w:rPr>
+        <w:t xml:space="preserve">plt.legend(loc='best') </w:t>
+      </w:r>
+    </w:p>
+    <w:p>
+      <w:pPr>
+        <w:rPr>
+          <w:rFonts w:eastAsiaTheme="minorEastAsia"/>
+        </w:rPr>
+      </w:pPr>
+      <w:r>
+        <w:rPr>
+          <w:rFonts w:eastAsiaTheme="minorEastAsia"/>
+        </w:rPr>
+        <w:t xml:space="preserve">plt.grid() </w:t>
+      </w:r>
+    </w:p>
+    <w:p>
+      <w:pPr>
+        <w:rPr>
+          <w:rFonts w:eastAsiaTheme="minorEastAsia"/>
+        </w:rPr>
+      </w:pPr>
+      <w:r>
+        <w:rPr>
+          <w:rFonts w:eastAsiaTheme="minorEastAsia"/>
+        </w:rPr>
+        <w:t xml:space="preserve">plt.show()    </w:t>
+      </w:r>
+    </w:p>
+    <w:p>
+      <w:pPr>
+        <w:rPr>
+          <w:rFonts w:eastAsiaTheme="minorEastAsia"/>
+        </w:rPr>
+      </w:pPr>
+      <w:r>
+        <w:rPr>
+          <w:rFonts w:eastAsiaTheme="minorEastAsia"/>
+        </w:rPr>
+        <w:t xml:space="preserve">plt.savefig('Graph of Error.png', bbox_inches='tight')  </w:t>
+      </w:r>
+      <w:r>
+        <w:rPr>
+          <w:rFonts w:eastAsiaTheme="minorEastAsia"/>
+        </w:rPr>
+        <w:t xml:space="preserve"> </w:t>
+      </w:r>
     </w:p>
     <w:sectPr>
       <w:pgSz w:w="11906" w:h="16838"/>
@@ -3172,4 +5005,16 @@
     </a:ext>
   </a:extLst>
 </a:theme>
+</file>
+
+<file path=customXml/item1.xml><?xml version="1.0" encoding="utf-8"?>
+<b:Sources xmlns:b="http://schemas.openxmlformats.org/officeDocument/2006/bibliography" xmlns="http://schemas.openxmlformats.org/officeDocument/2006/bibliography" SelectedStyle="\APASixthEditionOfficeOnline.xsl" StyleName="APA" Version="6"/>
+</file>
+
+<file path=customXml/itemProps1.xml><?xml version="1.0" encoding="utf-8"?>
+<ds:datastoreItem xmlns:ds="http://schemas.openxmlformats.org/officeDocument/2006/customXml" ds:itemID="{AB568529-84B3-4BC4-9538-C40613C9033F}">
+  <ds:schemaRefs>
+    <ds:schemaRef ds:uri="http://schemas.openxmlformats.org/officeDocument/2006/bibliography"/>
+  </ds:schemaRefs>
+</ds:datastoreItem>
 </file>
</xml_diff>